<commit_message>
Updated RFU style + Mock Ups
</commit_message>
<xml_diff>
--- a/Documents/Eat&Reorder - Use Cases documents/UC RFR Gestione Ristorante/RFR4 - VisualizzaCatalogoProdotti.docx
+++ b/Documents/Eat&Reorder - Use Cases documents/UC RFR Gestione Ristorante/RFR4 - VisualizzaCatalogoProdotti.docx
@@ -28,7 +28,6 @@
                 <w:bCs/>
               </w:rPr>
             </w:pPr>
-            <w:bookmarkStart w:id="0" w:name="_GoBack" w:colFirst="1" w:colLast="1"/>
             <w:r>
               <w:rPr>
                 <w:b/>
@@ -77,17 +76,8 @@
                 <w:b/>
                 <w:bCs/>
               </w:rPr>
-              <w:t xml:space="preserve">4 - </w:t>
-            </w:r>
-            <w:proofErr w:type="spellStart"/>
-            <w:r>
-              <w:rPr>
-                <w:b/>
-                <w:bCs/>
-              </w:rPr>
-              <w:t>VisualizzaCatalogoProdotti</w:t>
-            </w:r>
-            <w:proofErr w:type="spellEnd"/>
+              <w:t>4 - VisualizzaCatalogoProdotti</w:t>
+            </w:r>
           </w:p>
         </w:tc>
       </w:tr>
@@ -165,23 +155,7 @@
                 <w:b/>
                 <w:bCs/>
               </w:rPr>
-              <w:t xml:space="preserve">Entry </w:t>
-            </w:r>
-            <w:proofErr w:type="spellStart"/>
-            <w:r>
-              <w:rPr>
-                <w:b/>
-                <w:bCs/>
-              </w:rPr>
-              <w:t>Condition</w:t>
-            </w:r>
-            <w:proofErr w:type="spellEnd"/>
-            <w:r>
-              <w:rPr>
-                <w:b/>
-                <w:bCs/>
-              </w:rPr>
-              <w:t>:</w:t>
+              <w:t>Entry Condition:</w:t>
             </w:r>
           </w:p>
         </w:tc>
@@ -197,6 +171,8 @@
                 <w:bCs/>
               </w:rPr>
             </w:pPr>
+            <w:bookmarkStart w:id="0" w:name="_GoBack"/>
+            <w:bookmarkEnd w:id="0"/>
             <w:r>
               <w:rPr>
                 <w:b/>
@@ -360,23 +336,7 @@
                 <w:b/>
                 <w:bCs/>
               </w:rPr>
-              <w:t xml:space="preserve">Exit </w:t>
-            </w:r>
-            <w:proofErr w:type="spellStart"/>
-            <w:r>
-              <w:rPr>
-                <w:b/>
-                <w:bCs/>
-              </w:rPr>
-              <w:t>Condition</w:t>
-            </w:r>
-            <w:proofErr w:type="spellEnd"/>
-            <w:r>
-              <w:rPr>
-                <w:b/>
-                <w:bCs/>
-              </w:rPr>
-              <w:t>:</w:t>
+              <w:t>Exit Condition:</w:t>
             </w:r>
           </w:p>
           <w:p>
@@ -449,7 +409,6 @@
           </w:p>
         </w:tc>
       </w:tr>
-      <w:bookmarkEnd w:id="0"/>
     </w:tbl>
     <w:p>
       <w:pPr>

</xml_diff>